<commit_message>
modify: modify my dangxing fenxi material
</commit_message>
<xml_diff>
--- a/第10组+第23期预备党员培训班结业材料/个人资料/21820236+于烨泳+党性分析.docx
+++ b/第10组+第23期预备党员培训班结业材料/个人资料/21820236+于烨泳+党性分析.docx
@@ -115,15 +115,15 @@
         </w:rPr>
         <w:t>共产党员的党性是无产阶级利益和广</w:t>
       </w:r>
-      <w:proofErr w:type="gramStart"/>
-      <w:r>
-        <w:rPr>
-          <w:rFonts w:ascii="宋体" w:eastAsia="宋体" w:hAnsi="宋体" w:hint="eastAsia"/>
-          <w:b/>
-        </w:rPr>
-        <w:t>太</w:t>
-      </w:r>
-      <w:proofErr w:type="gramEnd"/>
+      <w:r>
+        <w:rPr>
+          <w:rFonts w:ascii="宋体" w:eastAsia="宋体" w:hAnsi="宋体" w:hint="eastAsia"/>
+          <w:b/>
+        </w:rPr>
+        <w:t>大</w:t>
+      </w:r>
+      <w:bookmarkStart w:id="0" w:name="_GoBack"/>
+      <w:bookmarkEnd w:id="0"/>
       <w:r>
         <w:rPr>
           <w:rFonts w:ascii="宋体" w:eastAsia="宋体" w:hAnsi="宋体" w:hint="eastAsia"/>
@@ -219,172 +219,159 @@
     </w:p>
     <w:p>
       <w:pPr>
-        <w:spacing w:line="300" w:lineRule="auto"/>
-        <w:rPr>
-          <w:rFonts w:ascii="宋体" w:eastAsia="宋体" w:hAnsi="宋体"/>
-          <w:b/>
-        </w:rPr>
-      </w:pPr>
-      <w:r>
-        <w:rPr>
-          <w:rFonts w:ascii="宋体" w:eastAsia="宋体" w:hAnsi="宋体" w:hint="eastAsia"/>
-          <w:b/>
-        </w:rPr>
-        <w:t>理想信念</w:t>
-      </w:r>
-      <w:r>
-        <w:rPr>
-          <w:rFonts w:ascii="宋体" w:eastAsia="宋体" w:hAnsi="宋体" w:hint="eastAsia"/>
-          <w:b/>
-        </w:rPr>
-        <w:t>问题</w:t>
-      </w:r>
-    </w:p>
-    <w:p>
-      <w:pPr>
-        <w:spacing w:line="300" w:lineRule="auto"/>
-        <w:rPr>
-          <w:rFonts w:ascii="宋体" w:eastAsia="宋体" w:hAnsi="宋体"/>
-        </w:rPr>
-      </w:pPr>
-      <w:r>
-        <w:rPr>
-          <w:rFonts w:ascii="宋体" w:eastAsia="宋体" w:hAnsi="宋体"/>
-          <w:b/>
+        <w:ind w:firstLine="360"/>
+        <w:rPr>
+          <w:rFonts w:ascii="宋体" w:eastAsia="宋体" w:hAnsi="宋体"/>
+        </w:rPr>
+      </w:pPr>
+      <w:r>
+        <w:rPr>
+          <w:rFonts w:ascii="宋体" w:eastAsia="宋体" w:hAnsi="宋体" w:hint="eastAsia"/>
+        </w:rPr>
+        <w:t>作为一名博士生，我在反思和自我审视的过程中发现了一些关键的问题，特别是在理想信念、党团活动参与和科学研究方面。</w:t>
+      </w:r>
+    </w:p>
+    <w:p>
+      <w:pPr>
+        <w:ind w:firstLine="360"/>
+        <w:rPr>
+          <w:rFonts w:ascii="宋体" w:eastAsia="宋体" w:hAnsi="宋体" w:hint="eastAsia"/>
+          <w:b/>
+        </w:rPr>
+      </w:pPr>
+      <w:r>
+        <w:rPr>
+          <w:rFonts w:ascii="宋体" w:eastAsia="宋体" w:hAnsi="宋体" w:hint="eastAsia"/>
+          <w:b/>
+        </w:rPr>
+        <w:t>理想信念方面</w:t>
+      </w:r>
+    </w:p>
+    <w:p>
+      <w:pPr>
+        <w:spacing w:line="300" w:lineRule="auto"/>
+        <w:ind w:firstLine="360"/>
+        <w:rPr>
+          <w:rFonts w:ascii="宋体" w:eastAsia="宋体" w:hAnsi="宋体"/>
+        </w:rPr>
+      </w:pPr>
+      <w:r>
+        <w:rPr>
+          <w:rFonts w:ascii="宋体" w:eastAsia="宋体" w:hAnsi="宋体" w:hint="eastAsia"/>
+        </w:rPr>
+        <w:t>在理想信念方面，我深感自己对习近平新时代中国特色社会主义思想的理解还不够深刻。虽然我对党的基本理论有一定了解，但在将这些理论深入融入我的学术和研究工作中，我发现自己还有很大的提升空间。特别是在理论与实践的结合上，我有时难以准确运用这些先进理念来指导实际工作，这反映出我在理想信念的坚定程度上还需加强。</w:t>
+      </w:r>
+    </w:p>
+    <w:p>
+      <w:pPr>
+        <w:spacing w:line="300" w:lineRule="auto"/>
+        <w:ind w:firstLine="360"/>
+        <w:rPr>
+          <w:rFonts w:ascii="宋体" w:eastAsia="宋体" w:hAnsi="宋体" w:hint="eastAsia"/>
+          <w:b/>
+        </w:rPr>
+      </w:pPr>
+      <w:r>
+        <w:rPr>
+          <w:rFonts w:ascii="宋体" w:eastAsia="宋体" w:hAnsi="宋体" w:hint="eastAsia"/>
+          <w:b/>
+        </w:rPr>
+        <w:t>工作作风方面</w:t>
+      </w:r>
+    </w:p>
+    <w:p>
+      <w:pPr>
+        <w:spacing w:line="300" w:lineRule="auto"/>
+        <w:ind w:firstLine="360"/>
+        <w:rPr>
+          <w:rFonts w:ascii="宋体" w:eastAsia="宋体" w:hAnsi="宋体"/>
+        </w:rPr>
+      </w:pPr>
+      <w:r>
+        <w:rPr>
+          <w:rFonts w:ascii="宋体" w:eastAsia="宋体" w:hAnsi="宋体" w:hint="eastAsia"/>
+        </w:rPr>
+        <w:t>其次，</w:t>
+      </w:r>
+      <w:r>
+        <w:rPr>
+          <w:rFonts w:ascii="宋体" w:eastAsia="宋体" w:hAnsi="宋体" w:hint="eastAsia"/>
+        </w:rPr>
+        <w:t>关于党团活动的参与，我意识到自己在工作中有时过于专注于个人学术成就，而忽视了积极参与党团活动的重要性。这种情况可能导致我在推动学术与社会服务相结合方面存在不足。因此，我需要通过增强党团意识，积极参与党团活动，来更好地贯彻全心全意为人民服务的宗旨。</w:t>
+      </w:r>
+    </w:p>
+    <w:p>
+      <w:pPr>
+        <w:spacing w:line="300" w:lineRule="auto"/>
+        <w:ind w:firstLine="360"/>
+        <w:rPr>
+          <w:rFonts w:ascii="宋体" w:eastAsia="宋体" w:hAnsi="宋体" w:hint="eastAsia"/>
+          <w:b/>
+        </w:rPr>
+      </w:pPr>
+      <w:r>
+        <w:rPr>
+          <w:rFonts w:ascii="宋体" w:eastAsia="宋体" w:hAnsi="宋体" w:hint="eastAsia"/>
+          <w:b/>
+        </w:rPr>
+        <w:t>科学研究方面</w:t>
+      </w:r>
+    </w:p>
+    <w:p>
+      <w:pPr>
+        <w:spacing w:line="300" w:lineRule="auto"/>
+        <w:ind w:firstLine="360"/>
+        <w:rPr>
+          <w:rFonts w:ascii="宋体" w:eastAsia="宋体" w:hAnsi="宋体"/>
+        </w:rPr>
+      </w:pPr>
+      <w:r>
+        <w:rPr>
+          <w:rFonts w:ascii="宋体" w:eastAsia="宋体" w:hAnsi="宋体" w:hint="eastAsia"/>
+        </w:rPr>
+        <w:t>在科学研究方面，我认识到自己在创新精神和勇于探索的态度上还有提升的空间。面对新问题和挑战时，我有时会显得犹豫和保守。未来，我将更加积极地探索新方法和思路，勇于尝试，以此不断提升自己的科研能力和水平</w:t>
+      </w:r>
+      <w:r>
+        <w:rPr>
+          <w:rFonts w:ascii="宋体" w:eastAsia="宋体" w:hAnsi="宋体" w:hint="eastAsia"/>
+        </w:rPr>
+        <w:t>。</w:t>
+      </w:r>
+    </w:p>
+    <w:p>
+      <w:pPr>
+        <w:spacing w:line="300" w:lineRule="auto"/>
+        <w:rPr>
+          <w:rFonts w:ascii="宋体" w:eastAsia="宋体" w:hAnsi="宋体" w:hint="eastAsia"/>
+          <w:b/>
+        </w:rPr>
+      </w:pPr>
+      <w:r>
+        <w:rPr>
+          <w:rFonts w:ascii="宋体" w:eastAsia="宋体" w:hAnsi="宋体"/>
         </w:rPr>
         <w:tab/>
       </w:r>
       <w:r>
         <w:rPr>
           <w:rFonts w:ascii="宋体" w:eastAsia="宋体" w:hAnsi="宋体" w:hint="eastAsia"/>
-        </w:rPr>
-        <w:t>在反思和查摆问题的过程中，首先，我认识到在理想信念方面，虽然我对党的基本理论有一定的了解，但在深入学习和实际应用方面还存在不足。特别是在将理论与实践结合的过程中，我发现自己有时难以准确运用理论来指导实际工作。这反映出我在理想信念上的坚定程度还需加强，特别是在面对复杂问题时，需要更加深入地理解和运用党的理论。</w:t>
-      </w:r>
-    </w:p>
-    <w:p>
-      <w:pPr>
-        <w:spacing w:line="300" w:lineRule="auto"/>
-        <w:rPr>
-          <w:rFonts w:ascii="宋体" w:eastAsia="宋体" w:hAnsi="宋体"/>
-          <w:b/>
-        </w:rPr>
-      </w:pPr>
-      <w:r>
-        <w:rPr>
-          <w:rFonts w:ascii="宋体" w:eastAsia="宋体" w:hAnsi="宋体" w:hint="eastAsia"/>
-          <w:b/>
-        </w:rPr>
-        <w:t>宗旨观念</w:t>
-      </w:r>
-      <w:r>
-        <w:rPr>
-          <w:rFonts w:ascii="宋体" w:eastAsia="宋体" w:hAnsi="宋体" w:hint="eastAsia"/>
-          <w:b/>
-        </w:rPr>
-        <w:t>问题</w:t>
-      </w:r>
-    </w:p>
-    <w:p>
-      <w:pPr>
-        <w:spacing w:line="300" w:lineRule="auto"/>
-        <w:rPr>
-          <w:rFonts w:ascii="宋体" w:eastAsia="宋体" w:hAnsi="宋体"/>
-        </w:rPr>
-      </w:pPr>
-      <w:r>
-        <w:rPr>
-          <w:rFonts w:ascii="宋体" w:eastAsia="宋体" w:hAnsi="宋体"/>
-          <w:b/>
-        </w:rPr>
-        <w:tab/>
-      </w:r>
-      <w:r>
-        <w:rPr>
-          <w:rFonts w:ascii="宋体" w:eastAsia="宋体" w:hAnsi="宋体" w:hint="eastAsia"/>
-        </w:rPr>
-        <w:t>我意识到自己在工作中有时过于注重个人成就，而忽视了全心全意为人民服务的根本宗旨。这种倾向可能导致我在决策过程中不够关注群众的利益，需要通过增强群众观念来纠正这一点。</w:t>
-      </w:r>
-    </w:p>
-    <w:p>
-      <w:pPr>
-        <w:spacing w:line="300" w:lineRule="auto"/>
-        <w:rPr>
-          <w:rFonts w:ascii="宋体" w:eastAsia="宋体" w:hAnsi="宋体"/>
-          <w:b/>
-        </w:rPr>
-      </w:pPr>
-      <w:r>
-        <w:rPr>
-          <w:rFonts w:ascii="宋体" w:eastAsia="宋体" w:hAnsi="宋体" w:hint="eastAsia"/>
-          <w:b/>
-        </w:rPr>
-        <w:t>工作作风</w:t>
-      </w:r>
-      <w:r>
-        <w:rPr>
-          <w:rFonts w:ascii="宋体" w:eastAsia="宋体" w:hAnsi="宋体" w:hint="eastAsia"/>
-          <w:b/>
-        </w:rPr>
-        <w:t>问题</w:t>
-      </w:r>
-    </w:p>
-    <w:p>
-      <w:pPr>
-        <w:spacing w:line="300" w:lineRule="auto"/>
-        <w:rPr>
-          <w:rFonts w:ascii="宋体" w:eastAsia="宋体" w:hAnsi="宋体"/>
-        </w:rPr>
-      </w:pPr>
-      <w:r>
-        <w:rPr>
-          <w:rFonts w:ascii="宋体" w:eastAsia="宋体" w:hAnsi="宋体"/>
-          <w:b/>
-        </w:rPr>
-        <w:tab/>
-      </w:r>
-      <w:r>
-        <w:rPr>
-          <w:rFonts w:ascii="宋体" w:eastAsia="宋体" w:hAnsi="宋体" w:hint="eastAsia"/>
-        </w:rPr>
-        <w:t>我发现自己有时缺乏创新精神和勇于探索的态度。尽管我在工作中保持了一定的效率，但在面对新问题和新挑战时，有时会表现出犹豫和保守。这需要我在未来的工作中更加积极地探索新方法，勇于尝试，不断提升自己的工作能力。</w:t>
-      </w:r>
-    </w:p>
-    <w:p>
-      <w:pPr>
-        <w:spacing w:line="300" w:lineRule="auto"/>
-        <w:rPr>
-          <w:rFonts w:ascii="宋体" w:eastAsia="宋体" w:hAnsi="宋体"/>
-          <w:b/>
-        </w:rPr>
-      </w:pPr>
-      <w:r>
-        <w:rPr>
-          <w:rFonts w:ascii="宋体" w:eastAsia="宋体" w:hAnsi="宋体" w:hint="eastAsia"/>
-          <w:b/>
-        </w:rPr>
-        <w:t>遵守纪律</w:t>
-      </w:r>
-      <w:r>
-        <w:rPr>
-          <w:rFonts w:ascii="宋体" w:eastAsia="宋体" w:hAnsi="宋体" w:hint="eastAsia"/>
-          <w:b/>
-        </w:rPr>
-        <w:t>问题</w:t>
-      </w:r>
-    </w:p>
-    <w:p>
-      <w:pPr>
-        <w:spacing w:line="300" w:lineRule="auto"/>
-        <w:ind w:firstLine="420"/>
-        <w:rPr>
-          <w:rFonts w:ascii="宋体" w:eastAsia="宋体" w:hAnsi="宋体"/>
-        </w:rPr>
-      </w:pPr>
-      <w:r>
-        <w:rPr>
-          <w:rFonts w:ascii="宋体" w:eastAsia="宋体" w:hAnsi="宋体" w:hint="eastAsia"/>
-        </w:rPr>
-        <w:t>我认为自己能够较好地遵守组织的规定和纪律。然而，我也意识到在某些情况下，对于一些规定的理解和应用还不够深入，需要进一步加强对党纪国法的学习，确保在任何情况下都能严格遵守纪律。</w:t>
+          <w:b/>
+        </w:rPr>
+        <w:t>遵守纪律方面</w:t>
+      </w:r>
+    </w:p>
+    <w:p>
+      <w:pPr>
+        <w:ind w:firstLine="360"/>
+        <w:rPr>
+          <w:rFonts w:ascii="宋体" w:eastAsia="宋体" w:hAnsi="宋体"/>
+        </w:rPr>
+      </w:pPr>
+      <w:r>
+        <w:rPr>
+          <w:rFonts w:ascii="宋体" w:eastAsia="宋体" w:hAnsi="宋体" w:hint="eastAsia"/>
+        </w:rPr>
+        <w:t>最后，在遵守学术纪律和道德方面，我相信自己能够较好地遵守学术规范和道德。但我也意识到，在某些情况下我对一些规定的理解和应用还不够深入，因此需要进一步加强对学术道德和纪律的学习，确保在任何情况下都能严格遵守。</w:t>
       </w:r>
     </w:p>
     <w:p>
@@ -417,7 +404,7 @@
         <w:pStyle w:val="a7"/>
         <w:ind w:left="360" w:firstLineChars="0" w:firstLine="0"/>
         <w:rPr>
-          <w:rFonts w:ascii="宋体" w:eastAsia="宋体" w:hAnsi="宋体" w:hint="eastAsia"/>
+          <w:rFonts w:ascii="宋体" w:eastAsia="宋体" w:hAnsi="宋体"/>
         </w:rPr>
       </w:pPr>
       <w:r>
@@ -443,7 +430,25 @@
         <w:rPr>
           <w:rFonts w:ascii="宋体" w:eastAsia="宋体" w:hAnsi="宋体" w:hint="eastAsia"/>
         </w:rPr>
-        <w:t>理论学习抓得不紧：我对党的理论有一定的了解，但未能深入学习和实际应用，表现在理论与实践的结合上存在欠缺。这反映出我对马克思主义和习近平新时代中国特色社会主义思想的理解不够深刻，未能完全将理论知识转化为解决实际问题的能力。</w:t>
+        <w:t>理论学习</w:t>
+      </w:r>
+      <w:r>
+        <w:rPr>
+          <w:rFonts w:ascii="宋体" w:eastAsia="宋体" w:hAnsi="宋体" w:hint="eastAsia"/>
+        </w:rPr>
+        <w:t>方面</w:t>
+      </w:r>
+      <w:r>
+        <w:rPr>
+          <w:rFonts w:ascii="宋体" w:eastAsia="宋体" w:hAnsi="宋体" w:hint="eastAsia"/>
+        </w:rPr>
+        <w:t>：</w:t>
+      </w:r>
+      <w:r>
+        <w:rPr>
+          <w:rFonts w:ascii="宋体" w:eastAsia="宋体" w:hAnsi="宋体" w:hint="eastAsia"/>
+        </w:rPr>
+        <w:t>尽管我对习近平新时代中国特色社会主义思想有基本理解，但在深入学习和实际运用中存在不足。这主要源于我作为博士生的重心过于偏向学术研究，而忽视了理论学习的深度和广度。我的世界观、人生观和价值观在这方面需要进一步与党的理论相结合。</w:t>
       </w:r>
     </w:p>
     <w:p>
@@ -455,21 +460,27 @@
         </w:numPr>
         <w:ind w:firstLineChars="0"/>
         <w:rPr>
-          <w:rFonts w:ascii="宋体" w:eastAsia="宋体" w:hAnsi="宋体"/>
-        </w:rPr>
-      </w:pPr>
-      <w:r>
-        <w:rPr>
-          <w:rFonts w:ascii="宋体" w:eastAsia="宋体" w:hAnsi="宋体" w:hint="eastAsia"/>
-        </w:rPr>
-        <w:t>宗旨意识有所减弱：问题源于我有时过于强调个人成就，忽视全心全意为人民服务的核心宗旨。这反映出我在个人利益与集体利益的平衡上存在偏差，需要从世界观、</w:t>
-      </w:r>
+          <w:rFonts w:ascii="宋体" w:eastAsia="宋体" w:hAnsi="宋体" w:hint="eastAsia"/>
+        </w:rPr>
+      </w:pPr>
       <w:r>
         <w:rPr>
           <w:rFonts w:ascii="宋体" w:eastAsia="宋体" w:hAnsi="宋体" w:hint="eastAsia"/>
         </w:rPr>
         <w:lastRenderedPageBreak/>
-        <w:t>人生观和价值观的高度重新审视和调整。</w:t>
+        <w:t>党团活动参与方面</w:t>
+      </w:r>
+      <w:r>
+        <w:rPr>
+          <w:rFonts w:ascii="宋体" w:eastAsia="宋体" w:hAnsi="宋体" w:hint="eastAsia"/>
+        </w:rPr>
+        <w:t>：</w:t>
+      </w:r>
+      <w:r>
+        <w:rPr>
+          <w:rFonts w:ascii="宋体" w:eastAsia="宋体" w:hAnsi="宋体" w:hint="eastAsia"/>
+        </w:rPr>
+        <w:t>在追求学术成就的过程中，我忽视了积极参与党团活动的重要性，这可能是由于个人成就和服务大众之间价值观的偏差。这种偏差导致了在学术与社会服务结合方面的不足。</w:t>
       </w:r>
     </w:p>
     <w:p>
@@ -488,7 +499,19 @@
         <w:rPr>
           <w:rFonts w:ascii="宋体" w:eastAsia="宋体" w:hAnsi="宋体" w:hint="eastAsia"/>
         </w:rPr>
-        <w:t>党性修养有所放松：工作作风上的问题源于对新挑战的犹豫和保守，这体现了党性修养的放松。我未能充分发挥党员的先锋模范作用，特别是在创新精神和冒险精神方面的不足。</w:t>
+        <w:t>科学研究方面</w:t>
+      </w:r>
+      <w:r>
+        <w:rPr>
+          <w:rFonts w:ascii="宋体" w:eastAsia="宋体" w:hAnsi="宋体" w:hint="eastAsia"/>
+        </w:rPr>
+        <w:t>：</w:t>
+      </w:r>
+      <w:r>
+        <w:rPr>
+          <w:rFonts w:ascii="宋体" w:eastAsia="宋体" w:hAnsi="宋体" w:hint="eastAsia"/>
+        </w:rPr>
+        <w:t>面对新挑战时，我有时显得犹豫和保守，这反映了我在创新精神和勇于探索方面的不足。这可能源于对失败的恐惧和对未知的担忧，以及缺乏足够的实践经验。</w:t>
       </w:r>
     </w:p>
     <w:p>
@@ -507,21 +530,22 @@
         <w:rPr>
           <w:rFonts w:ascii="宋体" w:eastAsia="宋体" w:hAnsi="宋体" w:hint="eastAsia"/>
         </w:rPr>
-        <w:t>对党纪国法学习的不足：在遵守纪律方面，我对某些规定的理解和应用不够深入，这反映了我在党纪国法学习上的不足。需要从权力观、地位观和利益观方面进行深度剖析，确保自己在任何情况下都能严格遵守纪律。</w:t>
-      </w:r>
-    </w:p>
-    <w:p>
-      <w:pPr>
-        <w:rPr>
-          <w:rFonts w:ascii="宋体" w:eastAsia="宋体" w:hAnsi="宋体" w:hint="eastAsia"/>
-        </w:rPr>
-      </w:pPr>
-      <w:r>
-        <w:rPr>
-          <w:rFonts w:ascii="宋体" w:eastAsia="宋体" w:hAnsi="宋体"/>
-        </w:rPr>
-        <w:tab/>
-      </w:r>
+        <w:t>遵守纪律方面：</w:t>
+      </w:r>
+      <w:r>
+        <w:rPr>
+          <w:rFonts w:ascii="宋体" w:eastAsia="宋体" w:hAnsi="宋体" w:hint="eastAsia"/>
+        </w:rPr>
+        <w:t>虽然我能够遵守学术规范和道德，但在某些情况下对规定的理解和应用不够深入。这可能源于对学术纪律和道德的重视不足，或对相关规定的不完全了解。</w:t>
+      </w:r>
+    </w:p>
+    <w:p>
+      <w:pPr>
+        <w:ind w:firstLine="360"/>
+        <w:rPr>
+          <w:rFonts w:ascii="宋体" w:eastAsia="宋体" w:hAnsi="宋体"/>
+        </w:rPr>
+      </w:pPr>
       <w:r>
         <w:rPr>
           <w:rFonts w:ascii="宋体" w:eastAsia="宋体" w:hAnsi="宋体" w:hint="eastAsia"/>
@@ -577,7 +601,7 @@
         </w:numPr>
         <w:ind w:firstLineChars="0"/>
         <w:rPr>
-          <w:rFonts w:ascii="宋体" w:eastAsia="宋体" w:hAnsi="宋体" w:hint="eastAsia"/>
+          <w:rFonts w:ascii="宋体" w:eastAsia="宋体" w:hAnsi="宋体"/>
         </w:rPr>
       </w:pPr>
       <w:r>
@@ -596,7 +620,7 @@
         </w:numPr>
         <w:ind w:firstLineChars="0"/>
         <w:rPr>
-          <w:rFonts w:ascii="宋体" w:eastAsia="宋体" w:hAnsi="宋体" w:hint="eastAsia"/>
+          <w:rFonts w:ascii="宋体" w:eastAsia="宋体" w:hAnsi="宋体"/>
         </w:rPr>
       </w:pPr>
       <w:r>
@@ -615,7 +639,7 @@
         </w:numPr>
         <w:ind w:firstLineChars="0"/>
         <w:rPr>
-          <w:rFonts w:ascii="宋体" w:eastAsia="宋体" w:hAnsi="宋体" w:hint="eastAsia"/>
+          <w:rFonts w:ascii="宋体" w:eastAsia="宋体" w:hAnsi="宋体"/>
         </w:rPr>
       </w:pPr>
       <w:r>
@@ -634,7 +658,7 @@
         </w:numPr>
         <w:ind w:firstLineChars="0"/>
         <w:rPr>
-          <w:rFonts w:ascii="宋体" w:eastAsia="宋体" w:hAnsi="宋体" w:hint="eastAsia"/>
+          <w:rFonts w:ascii="宋体" w:eastAsia="宋体" w:hAnsi="宋体"/>
         </w:rPr>
       </w:pPr>
       <w:r>
@@ -653,7 +677,7 @@
         </w:numPr>
         <w:ind w:firstLineChars="0"/>
         <w:rPr>
-          <w:rFonts w:ascii="宋体" w:eastAsia="宋体" w:hAnsi="宋体" w:hint="eastAsia"/>
+          <w:rFonts w:ascii="宋体" w:eastAsia="宋体" w:hAnsi="宋体"/>
         </w:rPr>
       </w:pPr>
       <w:r>
@@ -672,7 +696,7 @@
         </w:numPr>
         <w:ind w:firstLineChars="0"/>
         <w:rPr>
-          <w:rFonts w:ascii="宋体" w:eastAsia="宋体" w:hAnsi="宋体" w:hint="eastAsia"/>
+          <w:rFonts w:ascii="宋体" w:eastAsia="宋体" w:hAnsi="宋体"/>
         </w:rPr>
       </w:pPr>
       <w:r>
@@ -686,22 +710,14 @@
       <w:pPr>
         <w:ind w:firstLine="360"/>
         <w:rPr>
-          <w:rFonts w:ascii="宋体" w:eastAsia="宋体" w:hAnsi="宋体" w:hint="eastAsia"/>
-        </w:rPr>
-      </w:pPr>
-      <w:r>
-        <w:rPr>
-          <w:rFonts w:ascii="宋体" w:eastAsia="宋体" w:hAnsi="宋体" w:hint="eastAsia"/>
-        </w:rPr>
-        <w:t>通过这些措施，我将努力改进自己的工作和生活方式，坚定理想信念，增强政治意识，坚持群众路线，勤政廉政，从而更好地履行党员职责，发挥党员的先锋</w:t>
-      </w:r>
-      <w:bookmarkStart w:id="0" w:name="_GoBack"/>
-      <w:bookmarkEnd w:id="0"/>
-      <w:r>
-        <w:rPr>
-          <w:rFonts w:ascii="宋体" w:eastAsia="宋体" w:hAnsi="宋体" w:hint="eastAsia"/>
-        </w:rPr>
-        <w:t>模范作用。</w:t>
+          <w:rFonts w:ascii="宋体" w:eastAsia="宋体" w:hAnsi="宋体"/>
+        </w:rPr>
+      </w:pPr>
+      <w:r>
+        <w:rPr>
+          <w:rFonts w:ascii="宋体" w:eastAsia="宋体" w:hAnsi="宋体" w:hint="eastAsia"/>
+        </w:rPr>
+        <w:t>通过这些措施，我将努力改进自己的工作和生活方式，坚定理想信念，增强政治意识，坚持群众路线，勤政廉政，从而更好地履行党员职责，发挥党员的先锋模范作用。</w:t>
       </w:r>
     </w:p>
     <w:p>
@@ -713,7 +729,7 @@
         </w:numPr>
         <w:ind w:firstLineChars="0"/>
         <w:rPr>
-          <w:rFonts w:ascii="宋体" w:eastAsia="宋体" w:hAnsi="宋体" w:hint="eastAsia"/>
+          <w:rFonts w:ascii="宋体" w:eastAsia="宋体" w:hAnsi="宋体"/>
           <w:b/>
         </w:rPr>
       </w:pPr>
@@ -730,7 +746,7 @@
         <w:spacing w:line="300" w:lineRule="auto"/>
         <w:ind w:firstLine="420"/>
         <w:rPr>
-          <w:rFonts w:ascii="宋体" w:eastAsia="宋体" w:hAnsi="宋体" w:hint="eastAsia"/>
+          <w:rFonts w:ascii="宋体" w:eastAsia="宋体" w:hAnsi="宋体"/>
           <w:b/>
         </w:rPr>
       </w:pPr>
@@ -813,6 +829,60 @@
       <w:pPr>
         <w:pStyle w:val="a7"/>
         <w:numPr>
+          <w:ilvl w:val="1"/>
+          <w:numId w:val="6"/>
+        </w:numPr>
+        <w:spacing w:line="300" w:lineRule="auto"/>
+        <w:ind w:firstLineChars="0"/>
+        <w:rPr>
+          <w:rFonts w:ascii="宋体" w:eastAsia="宋体" w:hAnsi="宋体"/>
+        </w:rPr>
+      </w:pPr>
+      <w:r>
+        <w:rPr>
+          <w:rFonts w:ascii="宋体" w:eastAsia="宋体" w:hAnsi="宋体" w:hint="eastAsia"/>
+        </w:rPr>
+        <w:t>定期参加党组织的学习活动，系统学</w:t>
+      </w:r>
+      <w:proofErr w:type="gramStart"/>
+      <w:r>
+        <w:rPr>
+          <w:rFonts w:ascii="宋体" w:eastAsia="宋体" w:hAnsi="宋体" w:hint="eastAsia"/>
+        </w:rPr>
+        <w:t>习习近</w:t>
+      </w:r>
+      <w:proofErr w:type="gramEnd"/>
+      <w:r>
+        <w:rPr>
+          <w:rFonts w:ascii="宋体" w:eastAsia="宋体" w:hAnsi="宋体" w:hint="eastAsia"/>
+        </w:rPr>
+        <w:t>平新时代中国特色社会主义思想。</w:t>
+      </w:r>
+    </w:p>
+    <w:p>
+      <w:pPr>
+        <w:pStyle w:val="a7"/>
+        <w:numPr>
+          <w:ilvl w:val="1"/>
+          <w:numId w:val="6"/>
+        </w:numPr>
+        <w:spacing w:line="300" w:lineRule="auto"/>
+        <w:ind w:firstLineChars="0"/>
+        <w:rPr>
+          <w:rFonts w:ascii="宋体" w:eastAsia="宋体" w:hAnsi="宋体"/>
+        </w:rPr>
+      </w:pPr>
+      <w:r>
+        <w:rPr>
+          <w:rFonts w:ascii="宋体" w:eastAsia="宋体" w:hAnsi="宋体" w:hint="eastAsia"/>
+        </w:rPr>
+        <w:t>在日常研究中主动寻找理论与实践结合的点，将学习成果运用于科研工作中。</w:t>
+      </w:r>
+    </w:p>
+    <w:p>
+      <w:pPr>
+        <w:pStyle w:val="a7"/>
+        <w:numPr>
           <w:ilvl w:val="0"/>
           <w:numId w:val="6"/>
         </w:numPr>
@@ -824,9 +894,10 @@
       </w:pPr>
       <w:r>
         <w:rPr>
-          <w:rFonts w:ascii="宋体" w:eastAsia="宋体" w:hAnsi="宋体"/>
-        </w:rPr>
-        <w:t>宗旨观念提升</w:t>
+          <w:rFonts w:ascii="宋体" w:eastAsia="宋体" w:hAnsi="宋体" w:hint="eastAsia"/>
+        </w:rPr>
+        <w:lastRenderedPageBreak/>
+        <w:t>党团活动参与</w:t>
       </w:r>
     </w:p>
     <w:p>
@@ -846,7 +917,31 @@
         <w:rPr>
           <w:rFonts w:ascii="宋体" w:eastAsia="宋体" w:hAnsi="宋体" w:hint="eastAsia"/>
         </w:rPr>
-        <w:t>参与社区志愿服务：主动参加或组织社区服务活动，与居民互动，了解他们的需求和问题，努力解决具体困难。</w:t>
+        <w:t>参与社区志愿服务：主动参加或组织</w:t>
+      </w:r>
+      <w:r>
+        <w:rPr>
+          <w:rFonts w:ascii="宋体" w:eastAsia="宋体" w:hAnsi="宋体" w:hint="eastAsia"/>
+        </w:rPr>
+        <w:t>同学志愿</w:t>
+      </w:r>
+      <w:r>
+        <w:rPr>
+          <w:rFonts w:ascii="宋体" w:eastAsia="宋体" w:hAnsi="宋体" w:hint="eastAsia"/>
+        </w:rPr>
+        <w:t>服务活动，与</w:t>
+      </w:r>
+      <w:r>
+        <w:rPr>
+          <w:rFonts w:ascii="宋体" w:eastAsia="宋体" w:hAnsi="宋体" w:hint="eastAsia"/>
+        </w:rPr>
+        <w:t>同学</w:t>
+      </w:r>
+      <w:r>
+        <w:rPr>
+          <w:rFonts w:ascii="宋体" w:eastAsia="宋体" w:hAnsi="宋体" w:hint="eastAsia"/>
+        </w:rPr>
+        <w:t>互动，了解他们的需求和问题，努力解决具体困难。</w:t>
       </w:r>
     </w:p>
     <w:p>
@@ -866,14 +961,27 @@
         <w:rPr>
           <w:rFonts w:ascii="宋体" w:eastAsia="宋体" w:hAnsi="宋体" w:hint="eastAsia"/>
         </w:rPr>
-        <w:t>开展“走进群众”活动：每季度至少安排一次走访调研，深入了解群众生活状</w:t>
-      </w:r>
-      <w:r>
-        <w:rPr>
-          <w:rFonts w:ascii="宋体" w:eastAsia="宋体" w:hAnsi="宋体" w:hint="eastAsia"/>
-        </w:rPr>
-        <w:lastRenderedPageBreak/>
-        <w:t>态，将调研成果转化为工作改进措施。</w:t>
+        <w:t>积极参与党团组织的活动，如志愿服务、社区帮扶等，增强服务意识。</w:t>
+      </w:r>
+    </w:p>
+    <w:p>
+      <w:pPr>
+        <w:pStyle w:val="a7"/>
+        <w:numPr>
+          <w:ilvl w:val="1"/>
+          <w:numId w:val="6"/>
+        </w:numPr>
+        <w:spacing w:line="300" w:lineRule="auto"/>
+        <w:ind w:firstLineChars="0"/>
+        <w:rPr>
+          <w:rFonts w:ascii="宋体" w:eastAsia="宋体" w:hAnsi="宋体" w:hint="eastAsia"/>
+        </w:rPr>
+      </w:pPr>
+      <w:r>
+        <w:rPr>
+          <w:rFonts w:ascii="宋体" w:eastAsia="宋体" w:hAnsi="宋体" w:hint="eastAsia"/>
+        </w:rPr>
+        <w:t>在研究选题上更多考虑社会需求和人民福祉，实现学术研究与社会服务的结合。</w:t>
       </w:r>
     </w:p>
     <w:p>
@@ -913,7 +1021,31 @@
         <w:rPr>
           <w:rFonts w:ascii="宋体" w:eastAsia="宋体" w:hAnsi="宋体" w:hint="eastAsia"/>
         </w:rPr>
-        <w:t>定期举办创新研讨会：每季度至少组织一次团队内部的创新研讨会，鼓励成员提出新想法，寻找创新的解决方案。</w:t>
+        <w:t>定期</w:t>
+      </w:r>
+      <w:r>
+        <w:rPr>
+          <w:rFonts w:ascii="宋体" w:eastAsia="宋体" w:hAnsi="宋体" w:hint="eastAsia"/>
+        </w:rPr>
+        <w:t>参加</w:t>
+      </w:r>
+      <w:r>
+        <w:rPr>
+          <w:rFonts w:ascii="宋体" w:eastAsia="宋体" w:hAnsi="宋体" w:hint="eastAsia"/>
+        </w:rPr>
+        <w:t>创新研讨会：每季度至少</w:t>
+      </w:r>
+      <w:r>
+        <w:rPr>
+          <w:rFonts w:ascii="宋体" w:eastAsia="宋体" w:hAnsi="宋体" w:hint="eastAsia"/>
+        </w:rPr>
+        <w:t>参加</w:t>
+      </w:r>
+      <w:r>
+        <w:rPr>
+          <w:rFonts w:ascii="宋体" w:eastAsia="宋体" w:hAnsi="宋体" w:hint="eastAsia"/>
+        </w:rPr>
+        <w:t>一次团队内部的创新研讨会，提出新想法，寻找创新的解决方案。</w:t>
       </w:r>
     </w:p>
     <w:p>
@@ -933,6 +1065,46 @@
         <w:rPr>
           <w:rFonts w:ascii="宋体" w:eastAsia="宋体" w:hAnsi="宋体" w:hint="eastAsia"/>
         </w:rPr>
+        <w:t>积极参与学术交流和研讨会，从先进经验中学习。</w:t>
+      </w:r>
+    </w:p>
+    <w:p>
+      <w:pPr>
+        <w:pStyle w:val="a7"/>
+        <w:numPr>
+          <w:ilvl w:val="1"/>
+          <w:numId w:val="6"/>
+        </w:numPr>
+        <w:spacing w:line="300" w:lineRule="auto"/>
+        <w:ind w:firstLineChars="0"/>
+        <w:rPr>
+          <w:rFonts w:ascii="宋体" w:eastAsia="宋体" w:hAnsi="宋体" w:hint="eastAsia"/>
+        </w:rPr>
+      </w:pPr>
+      <w:r>
+        <w:rPr>
+          <w:rFonts w:ascii="宋体" w:eastAsia="宋体" w:hAnsi="宋体" w:hint="eastAsia"/>
+        </w:rPr>
+        <w:t>在科研项目中设定创新目标，鼓励自己尝试新方法和新思路。</w:t>
+      </w:r>
+    </w:p>
+    <w:p>
+      <w:pPr>
+        <w:pStyle w:val="a7"/>
+        <w:numPr>
+          <w:ilvl w:val="1"/>
+          <w:numId w:val="6"/>
+        </w:numPr>
+        <w:spacing w:line="300" w:lineRule="auto"/>
+        <w:ind w:firstLineChars="0"/>
+        <w:rPr>
+          <w:rFonts w:ascii="宋体" w:eastAsia="宋体" w:hAnsi="宋体"/>
+        </w:rPr>
+      </w:pPr>
+      <w:r>
+        <w:rPr>
+          <w:rFonts w:ascii="宋体" w:eastAsia="宋体" w:hAnsi="宋体" w:hint="eastAsia"/>
+        </w:rPr>
         <w:t>建立创新激励机制：为鼓励团队创新，设立创新奖项或激励计划，奖励那些能够成功实施新思路和方法的项目。</w:t>
       </w:r>
     </w:p>
@@ -973,7 +1145,7 @@
         <w:rPr>
           <w:rFonts w:ascii="宋体" w:eastAsia="宋体" w:hAnsi="宋体" w:hint="eastAsia"/>
         </w:rPr>
-        <w:t>制定个人纪律清单：根据党纪国法及组织规定，制定个人遵守纪律的清单，确保日常行为与纪律要求相符。</w:t>
+        <w:t>定期参加关于学术道德和纪律的培训和研讨会。</w:t>
       </w:r>
     </w:p>
     <w:p>
@@ -993,16 +1165,29 @@
         <w:rPr>
           <w:rFonts w:ascii="宋体" w:eastAsia="宋体" w:hAnsi="宋体" w:hint="eastAsia"/>
         </w:rPr>
-        <w:t>参与纪律监督小组：积极参与或组织纪律监督小组，对团队成员进行纪律监督，共同维护良好的组织纪律。</w:t>
-      </w:r>
-    </w:p>
-    <w:p>
-      <w:pPr>
-        <w:spacing w:line="300" w:lineRule="auto"/>
-        <w:rPr>
-          <w:rFonts w:ascii="宋体" w:eastAsia="宋体" w:hAnsi="宋体" w:hint="eastAsia"/>
-        </w:rPr>
-      </w:pPr>
+        <w:t>在科研工作中严格遵守学术规范，增强自我约束能力。</w:t>
+      </w:r>
+    </w:p>
+    <w:p>
+      <w:pPr>
+        <w:spacing w:line="300" w:lineRule="auto"/>
+        <w:ind w:firstLine="420"/>
+        <w:rPr>
+          <w:rFonts w:ascii="宋体" w:eastAsia="宋体" w:hAnsi="宋体"/>
+        </w:rPr>
+      </w:pPr>
+      <w:r>
+        <w:rPr>
+          <w:rFonts w:ascii="宋体" w:eastAsia="宋体" w:hAnsi="宋体" w:hint="eastAsia"/>
+        </w:rPr>
+        <w:t>以上行动方案旨在帮助我深刻理解和解决存在的问题，同时确保我能在理想信念、宗旨观念、工作作风和遵守纪律方面实现自我提升。通过这些具体措施，我期望能够更好地发挥党员的先锋模范作用，同时在学术研究领域</w:t>
+      </w:r>
+      <w:r>
+        <w:rPr>
+          <w:rFonts w:ascii="宋体" w:eastAsia="宋体" w:hAnsi="宋体" w:hint="eastAsia"/>
+        </w:rPr>
+        <w:t>。</w:t>
+      </w:r>
       <w:r>
         <w:rPr>
           <w:rFonts w:ascii="宋体" w:eastAsia="宋体" w:hAnsi="宋体" w:hint="eastAsia"/>
@@ -1353,7 +1538,7 @@
   <w:abstractNum w:abstractNumId="3" w15:restartNumberingAfterBreak="0">
     <w:nsid w:val="5E84359E"/>
     <w:multiLevelType w:val="hybridMultilevel"/>
-    <w:tmpl w:val="66E84258"/>
+    <w:tmpl w:val="8F7E8286"/>
     <w:lvl w:ilvl="0" w:tplc="04090011">
       <w:start w:val="1"/>
       <w:numFmt w:val="decimal"/>

</xml_diff>